<commit_message>
the second version of the project scenario
</commit_message>
<xml_diff>
--- a/site scenario .docx
+++ b/site scenario .docx
@@ -36,8 +36,6 @@
           </w14:textFill>
         </w:rPr>
       </w:pPr>
-      <w:bookmarkStart w:id="0" w:name="_GoBack"/>
-      <w:bookmarkEnd w:id="0"/>
       <w:r>
         <w:rPr>
           <w:b/>
@@ -169,7 +167,26 @@
             <w14:round/>
           </w14:textOutline>
         </w:rPr>
-        <w:t>Songs for the singer or his super star but in the first should has</w:t>
+        <w:t>Songs for a certain</w:t>
+      </w:r>
+      <w:r>
+        <w:rPr>
+          <w:color w:val="000000" w:themeColor="text1"/>
+          <w:sz w:val="32"/>
+          <w:szCs w:val="32"/>
+          <w:lang w:bidi="ar-EG"/>
+          <w14:shadow w14:blurRad="38100" w14:dist="19050" w14:dir="2700000" w14:sx="100000" w14:sy="100000" w14:kx="0" w14:ky="0" w14:algn="tl">
+            <w14:schemeClr w14:val="dk1">
+              <w14:alpha w14:val="60000"/>
+            </w14:schemeClr>
+          </w14:shadow>
+          <w14:textOutline w14:w="0" w14:cap="flat" w14:cmpd="sng" w14:algn="ctr">
+            <w14:noFill/>
+            <w14:prstDash w14:val="solid"/>
+            <w14:round/>
+          </w14:textOutline>
+        </w:rPr>
+        <w:t xml:space="preserve"> singer or his super star but in the first should has</w:t>
       </w:r>
       <w:r>
         <w:rPr>
@@ -335,6 +352,27 @@
       </w:r>
       <w:r>
         <w:rPr>
+          <w:color w:val="000000" w:themeColor="text1"/>
+          <w:sz w:val="32"/>
+          <w:szCs w:val="32"/>
+          <w:lang w:bidi="ar-EG"/>
+          <w14:shadow w14:blurRad="38100" w14:dist="19050" w14:dir="2700000" w14:sx="100000" w14:sy="100000" w14:kx="0" w14:ky="0" w14:algn="tl">
+            <w14:schemeClr w14:val="dk1">
+              <w14:alpha w14:val="60000"/>
+            </w14:schemeClr>
+          </w14:shadow>
+          <w14:textOutline w14:w="0" w14:cap="flat" w14:cmpd="sng" w14:algn="ctr">
+            <w14:noFill/>
+            <w14:prstDash w14:val="solid"/>
+            <w14:round/>
+          </w14:textOutline>
+        </w:rPr>
+        <w:t>.</w:t>
+      </w:r>
+      <w:bookmarkStart w:id="0" w:name="_GoBack"/>
+      <w:bookmarkEnd w:id="0"/>
+      <w:r>
+        <w:rPr>
           <w:rFonts w:cs="Arial"/>
           <w:color w:val="000000" w:themeColor="text1"/>
           <w:sz w:val="32"/>
@@ -383,6 +421,25 @@
           </w14:textOutline>
         </w:rPr>
         <w:t>Online or download</w:t>
+      </w:r>
+      <w:r>
+        <w:rPr>
+          <w:color w:val="000000" w:themeColor="text1"/>
+          <w:sz w:val="32"/>
+          <w:szCs w:val="32"/>
+          <w:lang w:bidi="ar-EG"/>
+          <w14:shadow w14:blurRad="38100" w14:dist="19050" w14:dir="2700000" w14:sx="100000" w14:sy="100000" w14:kx="0" w14:ky="0" w14:algn="tl">
+            <w14:schemeClr w14:val="dk1">
+              <w14:alpha w14:val="60000"/>
+            </w14:schemeClr>
+          </w14:shadow>
+          <w14:textOutline w14:w="0" w14:cap="flat" w14:cmpd="sng" w14:algn="ctr">
+            <w14:noFill/>
+            <w14:prstDash w14:val="solid"/>
+            <w14:round/>
+          </w14:textOutline>
+        </w:rPr>
+        <w:t xml:space="preserve"> the songs.</w:t>
       </w:r>
       <w:r>
         <w:rPr>

</xml_diff>